<commit_message>
links y carpeta con citas
</commit_message>
<xml_diff>
--- a/Links Papers/Links.docx
+++ b/Links Papers/Links.docx
@@ -3,107 +3,412 @@
 <w:document xmlns:wpc="http://schemas.microsoft.com/office/word/2010/wordprocessingCanvas" xmlns:cx="http://schemas.microsoft.com/office/drawing/2014/chartex" xmlns:cx1="http://schemas.microsoft.com/office/drawing/2015/9/8/chartex" xmlns:cx2="http://schemas.microsoft.com/office/drawing/2015/10/21/chartex" xmlns:cx3="http://schemas.microsoft.com/office/drawing/2016/5/9/chartex" xmlns:cx4="http://schemas.microsoft.com/office/drawing/2016/5/10/chartex" xmlns:cx5="http://schemas.microsoft.com/office/drawing/2016/5/11/chartex" xmlns:cx6="http://schemas.microsoft.com/office/drawing/2016/5/12/chartex" xmlns:cx7="http://schemas.microsoft.com/office/drawing/2016/5/13/chartex" xmlns:cx8="http://schemas.microsoft.com/office/drawing/2016/5/14/chartex" xmlns:mc="http://schemas.openxmlformats.org/markup-compatibility/2006" xmlns:aink="http://schemas.microsoft.com/office/drawing/2016/ink" xmlns:am3d="http://schemas.microsoft.com/office/drawing/2017/model3d" xmlns:o="urn:schemas-microsoft-com:office:office" xmlns:r="http://schemas.openxmlformats.org/officeDocument/2006/relationships" xmlns:m="http://schemas.openxmlformats.org/officeDocument/2006/math" xmlns:v="urn:schemas-microsoft-com:vml" xmlns:wp14="http://schemas.microsoft.com/office/word/2010/wordprocessingDrawing" xmlns:wp="http://schemas.openxmlformats.org/drawingml/2006/wordprocessingDrawing" xmlns:w10="urn:schemas-microsoft-com:office:word" xmlns:w="http://schemas.openxmlformats.org/wordprocessingml/2006/main" xmlns:w14="http://schemas.microsoft.com/office/word/2010/wordml" xmlns:w15="http://schemas.microsoft.com/office/word/2012/wordml" xmlns:w16cex="http://schemas.microsoft.com/office/word/2018/wordml/cex" xmlns:w16cid="http://schemas.microsoft.com/office/word/2016/wordml/cid" xmlns:w16="http://schemas.microsoft.com/office/word/2018/wordml" xmlns:w16se="http://schemas.microsoft.com/office/word/2015/wordml/symex" xmlns:wpg="http://schemas.microsoft.com/office/word/2010/wordprocessingGroup" xmlns:wpi="http://schemas.microsoft.com/office/word/2010/wordprocessingInk" xmlns:wne="http://schemas.microsoft.com/office/word/2006/wordml" xmlns:wps="http://schemas.microsoft.com/office/word/2010/wordprocessingShape" mc:Ignorable="w14 w15 w16se w16cid w16 w16cex wp14">
   <w:body>
     <w:p>
-      <w:pPr>
-        <w:rPr>
-          <w:rFonts w:ascii="Segoe UI" w:hAnsi="Segoe UI" w:cs="Segoe UI"/>
-          <w:color w:val="4A4A4A"/>
-          <w:sz w:val="23"/>
-          <w:szCs w:val="23"/>
-          <w:shd w:val="clear" w:color="auto" w:fill="FFFFFF"/>
-        </w:rPr>
-      </w:pPr>
-      <w:r>
-        <w:rPr>
-          <w:rFonts w:ascii="Segoe UI" w:hAnsi="Segoe UI" w:cs="Segoe UI"/>
-          <w:color w:val="4A4A4A"/>
-          <w:sz w:val="23"/>
-          <w:szCs w:val="23"/>
-          <w:shd w:val="clear" w:color="auto" w:fill="FFFFFF"/>
-        </w:rPr>
-        <w:fldChar w:fldCharType="begin"/>
-      </w:r>
-      <w:r>
-        <w:rPr>
-          <w:rFonts w:ascii="Segoe UI" w:hAnsi="Segoe UI" w:cs="Segoe UI"/>
-          <w:color w:val="4A4A4A"/>
-          <w:sz w:val="23"/>
-          <w:szCs w:val="23"/>
-          <w:shd w:val="clear" w:color="auto" w:fill="FFFFFF"/>
-        </w:rPr>
-        <w:instrText xml:space="preserve"> HYPERLINK "</w:instrText>
-      </w:r>
-      <w:r>
-        <w:rPr>
-          <w:rFonts w:ascii="Segoe UI" w:hAnsi="Segoe UI" w:cs="Segoe UI"/>
-          <w:color w:val="4A4A4A"/>
-          <w:sz w:val="23"/>
-          <w:szCs w:val="23"/>
-          <w:shd w:val="clear" w:color="auto" w:fill="FFFFFF"/>
-        </w:rPr>
-        <w:instrText>https://www.ncbi.nlm.nih.gov/pmc/articles/PMC4792409/</w:instrText>
-      </w:r>
-      <w:r>
-        <w:rPr>
-          <w:rFonts w:ascii="Segoe UI" w:hAnsi="Segoe UI" w:cs="Segoe UI"/>
-          <w:color w:val="4A4A4A"/>
-          <w:sz w:val="23"/>
-          <w:szCs w:val="23"/>
-          <w:shd w:val="clear" w:color="auto" w:fill="FFFFFF"/>
-        </w:rPr>
-        <w:instrText xml:space="preserve">" </w:instrText>
-      </w:r>
-      <w:r>
-        <w:rPr>
-          <w:rFonts w:ascii="Segoe UI" w:hAnsi="Segoe UI" w:cs="Segoe UI"/>
-          <w:color w:val="4A4A4A"/>
-          <w:sz w:val="23"/>
-          <w:szCs w:val="23"/>
-          <w:shd w:val="clear" w:color="auto" w:fill="FFFFFF"/>
-        </w:rPr>
-        <w:fldChar w:fldCharType="separate"/>
-      </w:r>
-      <w:r>
-        <w:rPr>
-          <w:rStyle w:val="Hipervnculo"/>
-          <w:rFonts w:ascii="Segoe UI" w:hAnsi="Segoe UI" w:cs="Segoe UI"/>
-          <w:sz w:val="23"/>
-          <w:szCs w:val="23"/>
-          <w:shd w:val="clear" w:color="auto" w:fill="FFFFFF"/>
-        </w:rPr>
-        <w:t>https://www.ncbi.nlm.nih.gov/pmc/articles/PMC4792409/</w:t>
-      </w:r>
-      <w:r>
-        <w:rPr>
-          <w:rFonts w:ascii="Segoe UI" w:hAnsi="Segoe UI" w:cs="Segoe UI"/>
-          <w:color w:val="4A4A4A"/>
-          <w:sz w:val="23"/>
-          <w:szCs w:val="23"/>
-          <w:shd w:val="clear" w:color="auto" w:fill="FFFFFF"/>
-        </w:rPr>
-        <w:fldChar w:fldCharType="end"/>
-      </w:r>
-      <w:r>
-        <w:rPr>
-          <w:rFonts w:ascii="Segoe UI" w:hAnsi="Segoe UI" w:cs="Segoe UI"/>
-          <w:color w:val="4A4A4A"/>
-          <w:sz w:val="23"/>
-          <w:szCs w:val="23"/>
-          <w:shd w:val="clear" w:color="auto" w:fill="FFFFFF"/>
-        </w:rPr>
+      <w:r>
+        <w:t>PCA</w:t>
+      </w:r>
+      <w:r>
         <w:t xml:space="preserve"> </w:t>
       </w:r>
-    </w:p>
-    <w:p>
-      <w:pPr>
-        <w:rPr>
-          <w:rFonts w:ascii="Segoe UI" w:hAnsi="Segoe UI" w:cs="Segoe UI"/>
-          <w:color w:val="4A4A4A"/>
-          <w:sz w:val="23"/>
-          <w:szCs w:val="23"/>
-          <w:shd w:val="clear" w:color="auto" w:fill="FFFFFF"/>
-        </w:rPr>
-      </w:pPr>
       <w:hyperlink r:id="rId4" w:history="1">
+        <w:r>
+          <w:rPr>
+            <w:rStyle w:val="Hipervnculo"/>
+          </w:rPr>
+          <w:t>https://w</w:t>
+        </w:r>
+        <w:r>
+          <w:rPr>
+            <w:rStyle w:val="Hipervnculo"/>
+          </w:rPr>
+          <w:t>w</w:t>
+        </w:r>
+        <w:r>
+          <w:rPr>
+            <w:rStyle w:val="Hipervnculo"/>
+          </w:rPr>
+          <w:t>w.ncbi.nlm.nih.gov/pmc/articles/PMC4792409/</w:t>
+        </w:r>
+      </w:hyperlink>
+    </w:p>
+    <w:p>
+      <w:pPr>
+        <w:rPr>
+          <w:lang w:val="en-US"/>
+        </w:rPr>
+      </w:pPr>
+      <w:r>
+        <w:rPr>
+          <w:lang w:val="en-US"/>
+        </w:rPr>
+        <w:t>TSNE</w:t>
+      </w:r>
+      <w:r>
+        <w:rPr>
+          <w:lang w:val="en-US"/>
+        </w:rPr>
+        <w:t xml:space="preserve"> </w:t>
+      </w:r>
+      <w:hyperlink r:id="rId5" w:history="1">
+        <w:r>
+          <w:rPr>
+            <w:rStyle w:val="Hipervnculo"/>
+            <w:lang w:val="en-US"/>
+          </w:rPr>
+          <w:t>https://www.ncbi.nlm.nih.gov/pmc/articles</w:t>
+        </w:r>
+        <w:r>
+          <w:rPr>
+            <w:rStyle w:val="Hipervnculo"/>
+            <w:lang w:val="en-US"/>
+          </w:rPr>
+          <w:t>/</w:t>
+        </w:r>
+        <w:r>
+          <w:rPr>
+            <w:rStyle w:val="Hipervnculo"/>
+            <w:lang w:val="en-US"/>
+          </w:rPr>
+          <w:t>PMC6247646/</w:t>
+        </w:r>
+      </w:hyperlink>
+    </w:p>
+    <w:p>
+      <w:pPr>
+        <w:rPr>
+          <w:lang w:val="en-US"/>
+        </w:rPr>
+      </w:pPr>
+      <w:r>
+        <w:rPr>
+          <w:lang w:val="en-US"/>
+        </w:rPr>
+        <w:t>truncated SVD</w:t>
+      </w:r>
+      <w:r>
+        <w:rPr>
+          <w:lang w:val="en-US"/>
+        </w:rPr>
+        <w:t xml:space="preserve">  </w:t>
+      </w:r>
+      <w:hyperlink r:id="rId6" w:history="1">
+        <w:r>
+          <w:rPr>
+            <w:rStyle w:val="Hipervnculo"/>
+            <w:lang w:val="en-US"/>
+          </w:rPr>
+          <w:t>https://w</w:t>
+        </w:r>
+        <w:r>
+          <w:rPr>
+            <w:rStyle w:val="Hipervnculo"/>
+            <w:lang w:val="en-US"/>
+          </w:rPr>
+          <w:t>w</w:t>
+        </w:r>
+        <w:r>
+          <w:rPr>
+            <w:rStyle w:val="Hipervnculo"/>
+            <w:lang w:val="en-US"/>
+          </w:rPr>
+          <w:t>w.researchgate.net/publication/270338298_TSVD_as_a_Statistical_Estimator_in_the_Latent_Semantic_Analysis_Paradigm</w:t>
+        </w:r>
+      </w:hyperlink>
+    </w:p>
+    <w:p>
+      <w:pPr>
+        <w:rPr>
+          <w:lang w:val="en-US"/>
+        </w:rPr>
+      </w:pPr>
+      <w:r>
+        <w:rPr>
+          <w:lang w:val="en-US"/>
+        </w:rPr>
+        <w:t>MDS</w:t>
+      </w:r>
+      <w:r>
+        <w:rPr>
+          <w:lang w:val="en-US"/>
+        </w:rPr>
+        <w:t xml:space="preserve"> </w:t>
+      </w:r>
+      <w:hyperlink r:id="rId7" w:history="1">
+        <w:r>
+          <w:rPr>
+            <w:rStyle w:val="Hipervnculo"/>
+            <w:lang w:val="en-US"/>
+          </w:rPr>
+          <w:t>http</w:t>
+        </w:r>
+        <w:r>
+          <w:rPr>
+            <w:rStyle w:val="Hipervnculo"/>
+            <w:lang w:val="en-US"/>
+          </w:rPr>
+          <w:t>s</w:t>
+        </w:r>
+        <w:r>
+          <w:rPr>
+            <w:rStyle w:val="Hipervnculo"/>
+            <w:lang w:val="en-US"/>
+          </w:rPr>
+          <w:t>://link.springer.com/chapter/10.1007/978-3-540-33037-0_14</w:t>
+        </w:r>
+      </w:hyperlink>
+    </w:p>
+    <w:p>
+      <w:pPr>
+        <w:rPr>
+          <w:lang w:val="en-US"/>
+        </w:rPr>
+      </w:pPr>
+      <w:r>
+        <w:rPr>
+          <w:lang w:val="en-US"/>
+        </w:rPr>
+        <w:t>ISOMAP</w:t>
+      </w:r>
+      <w:r>
+        <w:rPr>
+          <w:lang w:val="en-US"/>
+        </w:rPr>
+        <w:t xml:space="preserve"> </w:t>
+      </w:r>
+      <w:hyperlink r:id="rId8" w:history="1">
+        <w:r>
+          <w:rPr>
+            <w:rStyle w:val="Hipervnculo"/>
+            <w:lang w:val="en-US"/>
+          </w:rPr>
+          <w:t>https://www.nc</w:t>
+        </w:r>
+        <w:r>
+          <w:rPr>
+            <w:rStyle w:val="Hipervnculo"/>
+            <w:lang w:val="en-US"/>
+          </w:rPr>
+          <w:t>b</w:t>
+        </w:r>
+        <w:r>
+          <w:rPr>
+            <w:rStyle w:val="Hipervnculo"/>
+            <w:lang w:val="en-US"/>
+          </w:rPr>
+          <w:t>i.nlm.nih.gov/pmc/articles/PMC2795065/</w:t>
+        </w:r>
+      </w:hyperlink>
+    </w:p>
+    <w:p>
+      <w:pPr>
+        <w:rPr>
+          <w:lang w:val="en-US"/>
+        </w:rPr>
+      </w:pPr>
+    </w:p>
+    <w:p>
+      <w:pPr>
+        <w:rPr>
+          <w:lang w:val="en-US"/>
+        </w:rPr>
+      </w:pPr>
+    </w:p>
+    <w:p>
+      <w:pPr>
+        <w:rPr>
+          <w:lang w:val="en-US"/>
+        </w:rPr>
+      </w:pPr>
+      <w:r>
+        <w:rPr>
+          <w:lang w:val="en-US"/>
+        </w:rPr>
+        <w:t xml:space="preserve">gaussian </w:t>
+      </w:r>
+      <w:proofErr w:type="spellStart"/>
+      <w:r>
+        <w:rPr>
+          <w:lang w:val="en-US"/>
+        </w:rPr>
+        <w:t>anive</w:t>
+      </w:r>
+      <w:proofErr w:type="spellEnd"/>
+      <w:r>
+        <w:rPr>
+          <w:lang w:val="en-US"/>
+        </w:rPr>
+        <w:t xml:space="preserve"> </w:t>
+      </w:r>
+      <w:proofErr w:type="spellStart"/>
+      <w:r>
+        <w:rPr>
+          <w:lang w:val="en-US"/>
+        </w:rPr>
+        <w:t>bayes</w:t>
+      </w:r>
+      <w:proofErr w:type="spellEnd"/>
+      <w:r>
+        <w:rPr>
+          <w:lang w:val="en-US"/>
+        </w:rPr>
+        <w:t xml:space="preserve"> </w:t>
+      </w:r>
+      <w:hyperlink r:id="rId9" w:anchor="articleCitationDownloadContainer" w:history="1">
+        <w:r>
+          <w:rPr>
+            <w:rStyle w:val="Hipervnculo"/>
+            <w:lang w:val="en-US"/>
+          </w:rPr>
+          <w:t>https://journals.sag</w:t>
+        </w:r>
+        <w:r>
+          <w:rPr>
+            <w:rStyle w:val="Hipervnculo"/>
+            <w:lang w:val="en-US"/>
+          </w:rPr>
+          <w:t>e</w:t>
+        </w:r>
+        <w:r>
+          <w:rPr>
+            <w:rStyle w:val="Hipervnculo"/>
+            <w:lang w:val="en-US"/>
+          </w:rPr>
+          <w:t>pub.com/doi/full/10.1177/0165551516677946#articleCitationDownloadContainer</w:t>
+        </w:r>
+      </w:hyperlink>
+    </w:p>
+    <w:p>
+      <w:pPr>
+        <w:rPr>
+          <w:lang w:val="en-US"/>
+        </w:rPr>
+      </w:pPr>
+      <w:r>
+        <w:rPr>
+          <w:lang w:val="en-US"/>
+        </w:rPr>
+        <w:t>MLP</w:t>
+      </w:r>
+      <w:r>
+        <w:rPr>
+          <w:lang w:val="en-US"/>
+        </w:rPr>
+        <w:t xml:space="preserve"> </w:t>
+      </w:r>
+      <w:hyperlink r:id="rId10" w:history="1">
+        <w:r>
+          <w:rPr>
+            <w:rStyle w:val="Hipervnculo"/>
+            <w:lang w:val="en-US"/>
+          </w:rPr>
+          <w:t>https://www</w:t>
+        </w:r>
+        <w:r>
+          <w:rPr>
+            <w:rStyle w:val="Hipervnculo"/>
+            <w:lang w:val="en-US"/>
+          </w:rPr>
+          <w:t>.</w:t>
+        </w:r>
+        <w:r>
+          <w:rPr>
+            <w:rStyle w:val="Hipervnculo"/>
+            <w:lang w:val="en-US"/>
+          </w:rPr>
+          <w:t>sciencedirect.com/science/article/pii/S0898122111007966</w:t>
+        </w:r>
+      </w:hyperlink>
+    </w:p>
+    <w:p>
+      <w:pPr>
+        <w:rPr>
+          <w:lang w:val="en-US"/>
+        </w:rPr>
+      </w:pPr>
+      <w:r>
+        <w:rPr>
+          <w:lang w:val="en-US"/>
+        </w:rPr>
+        <w:t>DECISON TREE</w:t>
+      </w:r>
+      <w:hyperlink r:id="rId11" w:history="1">
+        <w:r>
+          <w:rPr>
+            <w:rStyle w:val="Hipervnculo"/>
+            <w:lang w:val="en-US"/>
+          </w:rPr>
+          <w:t>https:/</w:t>
+        </w:r>
+        <w:r>
+          <w:rPr>
+            <w:rStyle w:val="Hipervnculo"/>
+            <w:lang w:val="en-US"/>
+          </w:rPr>
+          <w:t>/</w:t>
+        </w:r>
+        <w:r>
+          <w:rPr>
+            <w:rStyle w:val="Hipervnculo"/>
+            <w:lang w:val="en-US"/>
+          </w:rPr>
+          <w:t>www.sciencedirect.com/science/article/pii/S0888613X07001879</w:t>
+        </w:r>
+      </w:hyperlink>
+    </w:p>
+    <w:p>
+      <w:pPr>
+        <w:rPr>
+          <w:lang w:val="en-US"/>
+        </w:rPr>
+      </w:pPr>
+      <w:r>
+        <w:rPr>
+          <w:lang w:val="en-US"/>
+        </w:rPr>
+        <w:t>LOGISTIC REGRESSION</w:t>
+      </w:r>
+      <w:r>
+        <w:rPr>
+          <w:lang w:val="en-US"/>
+        </w:rPr>
+        <w:t xml:space="preserve"> </w:t>
+      </w:r>
+      <w:hyperlink r:id="rId12" w:history="1">
+        <w:r>
+          <w:rPr>
+            <w:rStyle w:val="Hipervnculo"/>
+            <w:lang w:val="en-US"/>
+          </w:rPr>
+          <w:t>https://www.researchgate.net/</w:t>
+        </w:r>
+        <w:r>
+          <w:rPr>
+            <w:rStyle w:val="Hipervnculo"/>
+            <w:lang w:val="en-US"/>
+          </w:rPr>
+          <w:t>p</w:t>
+        </w:r>
+        <w:r>
+          <w:rPr>
+            <w:rStyle w:val="Hipervnculo"/>
+            <w:lang w:val="en-US"/>
+          </w:rPr>
+          <w:t>ublication/4784175_The_Origins_of_Logistic_Regression</w:t>
+        </w:r>
+      </w:hyperlink>
+    </w:p>
+    <w:p>
+      <w:pPr>
+        <w:rPr>
+          <w:lang w:val="en-US"/>
+        </w:rPr>
+      </w:pPr>
+      <w:r>
+        <w:rPr>
+          <w:lang w:val="en-US"/>
+        </w:rPr>
+        <w:t>RANDOMFOREST</w:t>
+      </w:r>
+      <w:hyperlink r:id="rId13" w:history="1">
         <w:r>
           <w:rPr>
             <w:rStyle w:val="Hipervnculo"/>
@@ -111,32 +416,10 @@
             <w:sz w:val="23"/>
             <w:szCs w:val="23"/>
             <w:shd w:val="clear" w:color="auto" w:fill="FFFFFF"/>
-          </w:rPr>
-          <w:t>https://www.ncbi.nlm.nih.gov/pmc/articles/PMC6247646/</w:t>
-        </w:r>
-      </w:hyperlink>
-      <w:r>
-        <w:rPr>
-          <w:rFonts w:ascii="Segoe UI" w:hAnsi="Segoe UI" w:cs="Segoe UI"/>
-          <w:color w:val="4A4A4A"/>
-          <w:sz w:val="23"/>
-          <w:szCs w:val="23"/>
-          <w:shd w:val="clear" w:color="auto" w:fill="FFFFFF"/>
-        </w:rPr>
-        <w:t xml:space="preserve"> </w:t>
-      </w:r>
-    </w:p>
-    <w:p>
-      <w:pPr>
-        <w:rPr>
-          <w:rFonts w:ascii="Segoe UI" w:hAnsi="Segoe UI" w:cs="Segoe UI"/>
-          <w:color w:val="4A4A4A"/>
-          <w:sz w:val="23"/>
-          <w:szCs w:val="23"/>
-          <w:shd w:val="clear" w:color="auto" w:fill="FFFFFF"/>
-        </w:rPr>
-      </w:pPr>
-      <w:hyperlink r:id="rId5" w:history="1">
+            <w:lang w:val="en-US"/>
+          </w:rPr>
+          <w:t>https://w</w:t>
+        </w:r>
         <w:r>
           <w:rPr>
             <w:rStyle w:val="Hipervnculo"/>
@@ -144,32 +427,10 @@
             <w:sz w:val="23"/>
             <w:szCs w:val="23"/>
             <w:shd w:val="clear" w:color="auto" w:fill="FFFFFF"/>
-          </w:rPr>
-          <w:t>https://www.sciencedirect.com/science/article/pii/S0888613X07001879</w:t>
-        </w:r>
-      </w:hyperlink>
-      <w:r>
-        <w:rPr>
-          <w:rFonts w:ascii="Segoe UI" w:hAnsi="Segoe UI" w:cs="Segoe UI"/>
-          <w:color w:val="4A4A4A"/>
-          <w:sz w:val="23"/>
-          <w:szCs w:val="23"/>
-          <w:shd w:val="clear" w:color="auto" w:fill="FFFFFF"/>
-        </w:rPr>
-        <w:t xml:space="preserve"> </w:t>
-      </w:r>
-    </w:p>
-    <w:p>
-      <w:pPr>
-        <w:rPr>
-          <w:rFonts w:ascii="Segoe UI" w:hAnsi="Segoe UI" w:cs="Segoe UI"/>
-          <w:color w:val="4A4A4A"/>
-          <w:sz w:val="23"/>
-          <w:szCs w:val="23"/>
-          <w:shd w:val="clear" w:color="auto" w:fill="FFFFFF"/>
-        </w:rPr>
-      </w:pPr>
-      <w:hyperlink r:id="rId6" w:history="1">
+            <w:lang w:val="en-US"/>
+          </w:rPr>
+          <w:t>w</w:t>
+        </w:r>
         <w:r>
           <w:rPr>
             <w:rStyle w:val="Hipervnculo"/>
@@ -177,307 +438,26 @@
             <w:sz w:val="23"/>
             <w:szCs w:val="23"/>
             <w:shd w:val="clear" w:color="auto" w:fill="FFFFFF"/>
-          </w:rPr>
-          <w:t>https://www.sciencedirect.com/science/article/pii/S2215016116300449</w:t>
+            <w:lang w:val="en-US"/>
+          </w:rPr>
+          <w:t>w.tandfonline.com/doi/full/10.1080/21642583.2014.956265</w:t>
         </w:r>
       </w:hyperlink>
-      <w:r>
-        <w:rPr>
-          <w:rFonts w:ascii="Segoe UI" w:hAnsi="Segoe UI" w:cs="Segoe UI"/>
-          <w:color w:val="4A4A4A"/>
-          <w:sz w:val="23"/>
-          <w:szCs w:val="23"/>
-          <w:shd w:val="clear" w:color="auto" w:fill="FFFFFF"/>
-        </w:rPr>
-        <w:t xml:space="preserve"> </w:t>
-      </w:r>
-    </w:p>
-    <w:p>
-      <w:pPr>
-        <w:rPr>
-          <w:rFonts w:ascii="Segoe UI" w:hAnsi="Segoe UI" w:cs="Segoe UI"/>
-          <w:color w:val="4A4A4A"/>
-          <w:sz w:val="23"/>
-          <w:szCs w:val="23"/>
-          <w:shd w:val="clear" w:color="auto" w:fill="FFFFFF"/>
-        </w:rPr>
-      </w:pPr>
-      <w:hyperlink r:id="rId7" w:history="1">
-        <w:r>
-          <w:rPr>
-            <w:rStyle w:val="Hipervnculo"/>
-            <w:rFonts w:ascii="Segoe UI" w:hAnsi="Segoe UI" w:cs="Segoe UI"/>
-            <w:sz w:val="23"/>
-            <w:szCs w:val="23"/>
-            <w:shd w:val="clear" w:color="auto" w:fill="FFFFFF"/>
-          </w:rPr>
-          <w:t>https://www.tandfonline.com/doi/full/10.1080/21642583.2014.956265</w:t>
-        </w:r>
-      </w:hyperlink>
-      <w:r>
-        <w:rPr>
-          <w:rFonts w:ascii="Segoe UI" w:hAnsi="Segoe UI" w:cs="Segoe UI"/>
-          <w:color w:val="4A4A4A"/>
-          <w:sz w:val="23"/>
-          <w:szCs w:val="23"/>
-          <w:shd w:val="clear" w:color="auto" w:fill="FFFFFF"/>
-        </w:rPr>
-        <w:t xml:space="preserve"> </w:t>
-      </w:r>
-    </w:p>
-    <w:p>
-      <w:pPr>
-        <w:rPr>
-          <w:rFonts w:ascii="Segoe UI" w:hAnsi="Segoe UI" w:cs="Segoe UI"/>
-          <w:color w:val="4A4A4A"/>
-          <w:sz w:val="23"/>
-          <w:szCs w:val="23"/>
-          <w:shd w:val="clear" w:color="auto" w:fill="FFFFFF"/>
-        </w:rPr>
-      </w:pPr>
-      <w:hyperlink r:id="rId8" w:history="1">
-        <w:r>
-          <w:rPr>
-            <w:rStyle w:val="Hipervnculo"/>
-            <w:rFonts w:ascii="Segoe UI" w:hAnsi="Segoe UI" w:cs="Segoe UI"/>
-            <w:sz w:val="23"/>
-            <w:szCs w:val="23"/>
-            <w:shd w:val="clear" w:color="auto" w:fill="FFFFFF"/>
-          </w:rPr>
-          <w:t>https://www.hindawi.com/journals/mpe/2014/383671/</w:t>
-        </w:r>
-      </w:hyperlink>
-    </w:p>
-    <w:p>
-      <w:pPr>
-        <w:rPr>
-          <w:rFonts w:ascii="Segoe UI" w:hAnsi="Segoe UI" w:cs="Segoe UI"/>
-          <w:color w:val="4A4A4A"/>
-          <w:sz w:val="23"/>
-          <w:szCs w:val="23"/>
-          <w:shd w:val="clear" w:color="auto" w:fill="FFFFFF"/>
-        </w:rPr>
-      </w:pPr>
-    </w:p>
-    <w:p>
-      <w:pPr>
-        <w:rPr>
-          <w:rFonts w:ascii="Segoe UI" w:hAnsi="Segoe UI" w:cs="Segoe UI"/>
-          <w:color w:val="4A4A4A"/>
-          <w:sz w:val="23"/>
-          <w:szCs w:val="23"/>
-          <w:shd w:val="clear" w:color="auto" w:fill="FFFFFF"/>
-        </w:rPr>
-      </w:pPr>
-    </w:p>
-    <w:p>
-      <w:pPr>
-        <w:rPr>
-          <w:rFonts w:ascii="Segoe UI" w:hAnsi="Segoe UI" w:cs="Segoe UI"/>
-          <w:color w:val="4A4A4A"/>
-          <w:sz w:val="23"/>
-          <w:szCs w:val="23"/>
-          <w:shd w:val="clear" w:color="auto" w:fill="FFFFFF"/>
-        </w:rPr>
-      </w:pPr>
-    </w:p>
-    <w:p>
-      <w:pPr>
-        <w:rPr>
-          <w:lang w:val="en-US"/>
-        </w:rPr>
-      </w:pPr>
-      <w:r>
-        <w:rPr>
-          <w:lang w:val="en-US"/>
-        </w:rPr>
-        <w:t>PCA</w:t>
-      </w:r>
-    </w:p>
-    <w:p>
-      <w:pPr>
-        <w:rPr>
-          <w:lang w:val="en-US"/>
-        </w:rPr>
-      </w:pPr>
-      <w:r>
-        <w:rPr>
-          <w:lang w:val="en-US"/>
-        </w:rPr>
-        <w:t>TSNE</w:t>
-      </w:r>
-    </w:p>
-    <w:p>
-      <w:pPr>
-        <w:rPr>
-          <w:lang w:val="en-US"/>
-        </w:rPr>
-      </w:pPr>
-      <w:r>
-        <w:rPr>
-          <w:lang w:val="en-US"/>
-        </w:rPr>
-        <w:t>truncated SVD</w:t>
-      </w:r>
-    </w:p>
-    <w:p>
-      <w:pPr>
-        <w:rPr>
-          <w:lang w:val="en-US"/>
-        </w:rPr>
-      </w:pPr>
-      <w:r>
-        <w:rPr>
-          <w:lang w:val="en-US"/>
-        </w:rPr>
-        <w:t>MDS</w:t>
-      </w:r>
-      <w:r>
-        <w:rPr>
-          <w:lang w:val="en-US"/>
-        </w:rPr>
-        <w:t xml:space="preserve"> </w:t>
-      </w:r>
-      <w:hyperlink r:id="rId9" w:history="1">
-        <w:r>
-          <w:rPr>
-            <w:rStyle w:val="Hipervnculo"/>
-            <w:lang w:val="en-US"/>
-          </w:rPr>
-          <w:t>https://link.springer.com/chapter/10.1007/978-3-540-33037-0_14</w:t>
-        </w:r>
-      </w:hyperlink>
-    </w:p>
-    <w:p>
-      <w:pPr>
-        <w:rPr>
-          <w:lang w:val="en-US"/>
-        </w:rPr>
-      </w:pPr>
-      <w:r>
-        <w:rPr>
-          <w:lang w:val="en-US"/>
-        </w:rPr>
-        <w:t>ISOMAP</w:t>
-      </w:r>
-      <w:r>
-        <w:rPr>
-          <w:lang w:val="en-US"/>
-        </w:rPr>
-        <w:t xml:space="preserve"> </w:t>
-      </w:r>
-      <w:hyperlink r:id="rId10" w:history="1">
-        <w:r>
-          <w:rPr>
-            <w:rStyle w:val="Hipervnculo"/>
-            <w:lang w:val="en-US"/>
-          </w:rPr>
-          <w:t>https://www.ncbi.nlm.nih.gov/pmc/articles/PMC2795065/</w:t>
-        </w:r>
-      </w:hyperlink>
-    </w:p>
-    <w:p>
-      <w:pPr>
-        <w:rPr>
-          <w:lang w:val="en-US"/>
-        </w:rPr>
-      </w:pPr>
-    </w:p>
-    <w:p>
-      <w:pPr>
-        <w:rPr>
-          <w:lang w:val="en-US"/>
-        </w:rPr>
-      </w:pPr>
-    </w:p>
-    <w:p>
-      <w:pPr>
-        <w:rPr>
-          <w:lang w:val="en-US"/>
-        </w:rPr>
-      </w:pPr>
-      <w:r>
-        <w:rPr>
-          <w:lang w:val="en-US"/>
-        </w:rPr>
-        <w:t xml:space="preserve">gaussian </w:t>
-      </w:r>
-      <w:proofErr w:type="spellStart"/>
-      <w:r>
-        <w:rPr>
-          <w:lang w:val="en-US"/>
-        </w:rPr>
-        <w:t>anive</w:t>
-      </w:r>
-      <w:proofErr w:type="spellEnd"/>
-      <w:r>
-        <w:rPr>
-          <w:lang w:val="en-US"/>
-        </w:rPr>
-        <w:t xml:space="preserve"> </w:t>
-      </w:r>
-      <w:proofErr w:type="spellStart"/>
-      <w:r>
-        <w:rPr>
-          <w:lang w:val="en-US"/>
-        </w:rPr>
-        <w:t>bayes</w:t>
-      </w:r>
-      <w:proofErr w:type="spellEnd"/>
-    </w:p>
-    <w:p>
-      <w:pPr>
-        <w:rPr>
-          <w:lang w:val="en-US"/>
-        </w:rPr>
-      </w:pPr>
-      <w:r>
-        <w:rPr>
-          <w:lang w:val="en-US"/>
-        </w:rPr>
-        <w:t>MLP</w:t>
-      </w:r>
-      <w:r>
-        <w:rPr>
-          <w:lang w:val="en-US"/>
-        </w:rPr>
-        <w:t xml:space="preserve"> </w:t>
-      </w:r>
-      <w:hyperlink r:id="rId11" w:history="1">
-        <w:r>
-          <w:rPr>
-            <w:rStyle w:val="Hipervnculo"/>
-            <w:lang w:val="en-US"/>
-          </w:rPr>
-          <w:t>https://www.sciencedirect.com/science/article/pii/S0898122111007966</w:t>
-        </w:r>
-      </w:hyperlink>
-    </w:p>
-    <w:p>
-      <w:pPr>
-        <w:rPr>
-          <w:lang w:val="en-US"/>
-        </w:rPr>
-      </w:pPr>
-      <w:r>
-        <w:rPr>
-          <w:lang w:val="en-US"/>
-        </w:rPr>
-        <w:t>DECISON TREE</w:t>
-      </w:r>
-    </w:p>
-    <w:p>
-      <w:r>
-        <w:t>LOGISTIC REGRESSION</w:t>
-      </w:r>
-    </w:p>
-    <w:p>
-      <w:r>
-        <w:t>RANDOMFOREST</w:t>
-      </w:r>
-    </w:p>
-    <w:p/>
-    <w:p/>
+    </w:p>
+    <w:p>
+      <w:pPr>
+        <w:rPr>
+          <w:lang w:val="en-US"/>
+        </w:rPr>
+      </w:pPr>
+    </w:p>
+    <w:p>
+      <w:pPr>
+        <w:rPr>
+          <w:lang w:val="en-US"/>
+        </w:rPr>
+      </w:pPr>
+    </w:p>
     <w:sectPr>
       <w:pgSz w:w="12240" w:h="15840"/>
       <w:pgMar w:top="1417" w:right="1701" w:bottom="1417" w:left="1701" w:header="708" w:footer="708" w:gutter="0"/>
@@ -937,6 +917,18 @@
       <w:shd w:val="clear" w:color="auto" w:fill="E1DFDD"/>
     </w:rPr>
   </w:style>
+  <w:style w:type="character" w:styleId="Hipervnculovisitado">
+    <w:name w:val="FollowedHyperlink"/>
+    <w:basedOn w:val="Fuentedeprrafopredeter"/>
+    <w:uiPriority w:val="99"/>
+    <w:semiHidden/>
+    <w:unhideWhenUsed/>
+    <w:rsid w:val="00EF1FC5"/>
+    <w:rPr>
+      <w:color w:val="954F72" w:themeColor="followedHyperlink"/>
+      <w:u w:val="single"/>
+    </w:rPr>
+  </w:style>
 </w:styles>
 </file>
 

</xml_diff>